<commit_message>
moved property subtype images to output folder
</commit_message>
<xml_diff>
--- a/Property Subtype - Written Review.docx
+++ b/Property Subtype - Written Review.docx
@@ -16,56 +16,7 @@
           <w:sz w:val="24"/>
           <w:szCs w:val="24"/>
         </w:rPr>
-        <w:t>We hypothesize</w:t>
-      </w:r>
-      <w:r>
-        <w:rPr>
-          <w:rFonts w:ascii="Calibri" w:hAnsi="Calibri" w:cs="Calibri"/>
-          <w:sz w:val="24"/>
-          <w:szCs w:val="24"/>
-        </w:rPr>
-        <w:t>d</w:t>
-      </w:r>
-      <w:r>
-        <w:rPr>
-          <w:rFonts w:ascii="Calibri" w:hAnsi="Calibri" w:cs="Calibri"/>
-          <w:sz w:val="24"/>
-          <w:szCs w:val="24"/>
-        </w:rPr>
-        <w:t xml:space="preserve"> that </w:t>
-      </w:r>
-      <w:r>
-        <w:rPr>
-          <w:rFonts w:ascii="Calibri" w:hAnsi="Calibri" w:cs="Calibri"/>
-          <w:sz w:val="24"/>
-          <w:szCs w:val="24"/>
-        </w:rPr>
-        <w:t xml:space="preserve">prior to </w:t>
-      </w:r>
-      <w:r>
-        <w:rPr>
-          <w:rFonts w:ascii="Calibri" w:hAnsi="Calibri" w:cs="Calibri"/>
-          <w:sz w:val="24"/>
-          <w:szCs w:val="24"/>
-        </w:rPr>
-        <w:t>COVID-19 single family homes</w:t>
-      </w:r>
-      <w:r>
-        <w:rPr>
-          <w:rFonts w:ascii="Calibri" w:hAnsi="Calibri" w:cs="Calibri"/>
-          <w:sz w:val="24"/>
-          <w:szCs w:val="24"/>
-        </w:rPr>
-        <w:br/>
-        <w:t>sell</w:t>
-      </w:r>
-      <w:r>
-        <w:rPr>
-          <w:rFonts w:ascii="Calibri" w:hAnsi="Calibri" w:cs="Calibri"/>
-          <w:sz w:val="24"/>
-          <w:szCs w:val="24"/>
-        </w:rPr>
-        <w:t>s</w:t>
+        <w:t>We hypothesized that prior to COVID-19 single family homes</w:t>
       </w:r>
       <w:r>
         <w:rPr>
@@ -81,103 +32,7 @@
           <w:sz w:val="24"/>
           <w:szCs w:val="24"/>
         </w:rPr>
-        <w:t xml:space="preserve">were </w:t>
-      </w:r>
-      <w:r>
-        <w:rPr>
-          <w:rFonts w:ascii="Calibri" w:hAnsi="Calibri" w:cs="Calibri"/>
-          <w:sz w:val="24"/>
-          <w:szCs w:val="24"/>
-        </w:rPr>
-        <w:t>most successful relative to other subtypes</w:t>
-      </w:r>
-      <w:r>
-        <w:rPr>
-          <w:rFonts w:ascii="Calibri" w:hAnsi="Calibri" w:cs="Calibri"/>
-          <w:sz w:val="24"/>
-          <w:szCs w:val="24"/>
-        </w:rPr>
-        <w:t>. M</w:t>
-      </w:r>
-      <w:r>
-        <w:rPr>
-          <w:rFonts w:ascii="Calibri" w:hAnsi="Calibri" w:cs="Calibri"/>
-          <w:sz w:val="24"/>
-          <w:szCs w:val="24"/>
-        </w:rPr>
-        <w:t xml:space="preserve">obile homes </w:t>
-      </w:r>
-      <w:r>
-        <w:rPr>
-          <w:rFonts w:ascii="Calibri" w:hAnsi="Calibri" w:cs="Calibri"/>
-          <w:sz w:val="24"/>
-          <w:szCs w:val="24"/>
-        </w:rPr>
-        <w:t>would</w:t>
-      </w:r>
-      <w:r>
-        <w:rPr>
-          <w:rFonts w:ascii="Calibri" w:hAnsi="Calibri" w:cs="Calibri"/>
-          <w:sz w:val="24"/>
-          <w:szCs w:val="24"/>
-        </w:rPr>
-        <w:t xml:space="preserve"> be in</w:t>
-      </w:r>
-      <w:r>
-        <w:rPr>
-          <w:rFonts w:ascii="Calibri" w:hAnsi="Calibri" w:cs="Calibri"/>
-          <w:sz w:val="24"/>
-          <w:szCs w:val="24"/>
-        </w:rPr>
-        <w:br/>
-      </w:r>
-      <w:r>
-        <w:rPr>
-          <w:rFonts w:ascii="Calibri" w:hAnsi="Calibri" w:cs="Calibri"/>
-          <w:sz w:val="24"/>
-          <w:szCs w:val="24"/>
-        </w:rPr>
-        <w:t>the next most successful</w:t>
-      </w:r>
-      <w:r>
-        <w:rPr>
-          <w:rFonts w:ascii="Calibri" w:hAnsi="Calibri" w:cs="Calibri"/>
-          <w:sz w:val="24"/>
-          <w:szCs w:val="24"/>
-        </w:rPr>
-        <w:t xml:space="preserve">, and </w:t>
-      </w:r>
-      <w:r>
-        <w:rPr>
-          <w:rFonts w:ascii="Calibri" w:hAnsi="Calibri" w:cs="Calibri"/>
-          <w:sz w:val="24"/>
-          <w:szCs w:val="24"/>
-        </w:rPr>
-        <w:t>townhomes/</w:t>
-      </w:r>
-      <w:r>
-        <w:rPr>
-          <w:rFonts w:ascii="Calibri" w:hAnsi="Calibri" w:cs="Calibri"/>
-          <w:sz w:val="24"/>
-          <w:szCs w:val="24"/>
-        </w:rPr>
-        <w:t xml:space="preserve">condos </w:t>
-      </w:r>
-      <w:r>
-        <w:rPr>
-          <w:rFonts w:ascii="Calibri" w:hAnsi="Calibri" w:cs="Calibri"/>
-          <w:sz w:val="24"/>
-          <w:szCs w:val="24"/>
-        </w:rPr>
-        <w:t>would</w:t>
-      </w:r>
-      <w:r>
-        <w:rPr>
-          <w:rFonts w:ascii="Calibri" w:hAnsi="Calibri" w:cs="Calibri"/>
-          <w:sz w:val="24"/>
-          <w:szCs w:val="24"/>
-        </w:rPr>
-        <w:t xml:space="preserve"> have the lowest correlation to successful selling</w:t>
+        <w:t>sells were most successful relative to other subtypes. Mobile homes would be in</w:t>
       </w:r>
       <w:r>
         <w:rPr>
@@ -193,47 +48,7 @@
           <w:sz w:val="24"/>
           <w:szCs w:val="24"/>
         </w:rPr>
-        <w:t xml:space="preserve">factors.  </w:t>
-      </w:r>
-      <w:r>
-        <w:rPr>
-          <w:rFonts w:ascii="Calibri" w:hAnsi="Calibri" w:cs="Calibri"/>
-          <w:sz w:val="24"/>
-          <w:szCs w:val="24"/>
-        </w:rPr>
-        <w:t>During and “post” Covid-19 single family home</w:t>
-      </w:r>
-      <w:r>
-        <w:rPr>
-          <w:rFonts w:ascii="Calibri" w:hAnsi="Calibri" w:cs="Calibri"/>
-          <w:sz w:val="24"/>
-          <w:szCs w:val="24"/>
-        </w:rPr>
-        <w:t xml:space="preserve"> sales will be positively affected by covid, mobile</w:t>
-      </w:r>
-      <w:r>
-        <w:rPr>
-          <w:rFonts w:ascii="Calibri" w:hAnsi="Calibri" w:cs="Calibri"/>
-          <w:sz w:val="24"/>
-          <w:szCs w:val="24"/>
-        </w:rPr>
-        <w:t xml:space="preserve"> </w:t>
-      </w:r>
-      <w:r>
-        <w:rPr>
-          <w:rFonts w:ascii="Calibri" w:hAnsi="Calibri" w:cs="Calibri"/>
-          <w:sz w:val="24"/>
-          <w:szCs w:val="24"/>
-        </w:rPr>
-        <w:t>home sales will have little to no change, and townhomes/condos sales will be adversely</w:t>
-      </w:r>
-      <w:r>
-        <w:rPr>
-          <w:rFonts w:ascii="Calibri" w:hAnsi="Calibri" w:cs="Calibri"/>
-          <w:sz w:val="24"/>
-          <w:szCs w:val="24"/>
-        </w:rPr>
-        <w:t xml:space="preserve"> affected.</w:t>
+        <w:t>the next most successful, and ownhomes/condos would have the lowest correlation to successful selling factors.  During and “post” Covid-19 single family home sales will be positively affected by covid, mobile home sales will have little to no change, and townhomes/condos sales will be adversely affected.</w:t>
       </w:r>
     </w:p>
     <w:p>
@@ -350,7 +165,23 @@
           <w:sz w:val="24"/>
           <w:szCs w:val="24"/>
         </w:rPr>
-        <w:t>How was the hypothesis tested?</w:t>
+        <w:t>How was the hypothesis tested</w:t>
+      </w:r>
+      <w:r>
+        <w:rPr>
+          <w:rFonts w:ascii="Calibri" w:hAnsi="Calibri" w:cs="Calibri"/>
+          <w:sz w:val="24"/>
+          <w:szCs w:val="24"/>
+        </w:rPr>
+        <w:t xml:space="preserve"> in regards to property subtypes</w:t>
+      </w:r>
+      <w:r>
+        <w:rPr>
+          <w:rFonts w:ascii="Calibri" w:hAnsi="Calibri" w:cs="Calibri"/>
+          <w:sz w:val="24"/>
+          <w:szCs w:val="24"/>
+        </w:rPr>
+        <w:t>?</w:t>
       </w:r>
     </w:p>
     <w:p>
@@ -1138,6 +969,7 @@
   <w:style w:type="character" w:default="1" w:styleId="DefaultParagraphFont">
     <w:name w:val="Default Paragraph Font"/>
     <w:uiPriority w:val="1"/>
+    <w:semiHidden/>
     <w:unhideWhenUsed/>
   </w:style>
   <w:style w:type="table" w:default="1" w:styleId="TableNormal">

</xml_diff>